<commit_message>
optimized the dummy variable creation
</commit_message>
<xml_diff>
--- a/Notes_Organized.docx
+++ b/Notes_Organized.docx
@@ -532,7 +532,54 @@
           <w:rFonts w:ascii="Arial" w:hAnsi="Arial" w:cs="Arial"/>
           <w:lang w:val="en-US"/>
         </w:rPr>
-        <w:t xml:space="preserve">Categorical values are converted into dummy variables using One-Hot Encoding. The original columns of 'Previous', 'Repayment', and 'Amount' are dropped to reduce dimensionality further, despite seeing better silhouette scores with their inclusion. Consistent scaling is applied using the </w:t>
+        <w:t xml:space="preserve">Categorical values are converted into dummy variables using One-Hot Encoding. </w:t>
+      </w:r>
+      <w:r>
+        <w:rPr>
+          <w:rFonts w:ascii="Arial" w:hAnsi="Arial" w:cs="Arial"/>
+          <w:color w:val="FF0000"/>
+          <w:lang w:val="en-US"/>
+        </w:rPr>
+        <w:t xml:space="preserve">For each dummy </w:t>
+      </w:r>
+      <w:r>
+        <w:rPr>
+          <w:rFonts w:ascii="Arial" w:hAnsi="Arial" w:cs="Arial"/>
+          <w:color w:val="FF0000"/>
+          <w:lang w:val="en-US"/>
+        </w:rPr>
+        <w:t>we</w:t>
+      </w:r>
+      <w:r>
+        <w:rPr>
+          <w:rFonts w:ascii="Arial" w:hAnsi="Arial" w:cs="Arial"/>
+          <w:color w:val="FF0000"/>
+          <w:lang w:val="en-US"/>
+        </w:rPr>
+        <w:t xml:space="preserve"> dropped the first value, to prevent multicollinearity</w:t>
+      </w:r>
+      <w:r>
+        <w:rPr>
+          <w:rFonts w:ascii="Arial" w:hAnsi="Arial" w:cs="Arial"/>
+          <w:lang w:val="en-US"/>
+        </w:rPr>
+        <w:t xml:space="preserve">. </w:t>
+      </w:r>
+      <w:proofErr w:type="spellStart"/>
+      <w:r>
+        <w:rPr>
+          <w:rFonts w:ascii="Arial" w:hAnsi="Arial" w:cs="Arial"/>
+          <w:lang w:val="en-US"/>
+        </w:rPr>
+        <w:t>The</w:t>
+      </w:r>
+      <w:proofErr w:type="spellEnd"/>
+      <w:r>
+        <w:rPr>
+          <w:rFonts w:ascii="Arial" w:hAnsi="Arial" w:cs="Arial"/>
+          <w:lang w:val="en-US"/>
+        </w:rPr>
+        <w:t xml:space="preserve"> original columns of 'Previous', 'Repayment', and 'Amount' are dropped to reduce dimensionality further, despite seeing better silhouette scores with their inclusion. Consistent scaling is applied using the </w:t>
       </w:r>
       <w:proofErr w:type="spellStart"/>
       <w:r>

</xml_diff>